<commit_message>
finished user and admin can now log in role based authentication has been completed working on products page
</commit_message>
<xml_diff>
--- a/reportSections/database_design/Database Design.docx
+++ b/reportSections/database_design/Database Design.docx
@@ -32,7 +32,23 @@
     </w:p>
     <w:p>
       <w:r>
-        <w:t xml:space="preserve">My company will require two products tables one for clothes and one for shoes, the tables will store the product name, price, description, popularity and the image. The company will also keep track of the amount of products sold. There will also be a user table where customers have to login to purchase or sell an item and the admin will have to login to have crud functionality. </w:t>
+        <w:t xml:space="preserve">My company will require two products tables one for clothes and one for shoes, the tables will store the product name, price, description, </w:t>
+      </w:r>
+      <w:proofErr w:type="gramStart"/>
+      <w:r>
+        <w:t>popularity</w:t>
+      </w:r>
+      <w:proofErr w:type="gramEnd"/>
+      <w:r>
+        <w:t xml:space="preserve"> and the image. The company will also keep track of the </w:t>
+      </w:r>
+      <w:proofErr w:type="gramStart"/>
+      <w:r>
+        <w:t>amount</w:t>
+      </w:r>
+      <w:proofErr w:type="gramEnd"/>
+      <w:r>
+        <w:t xml:space="preserve"> of products sold. There will also be a user table where customers have to login to purchase or sell an item and the admin will have to login to have crud functionality. </w:t>
       </w:r>
     </w:p>
     <w:p/>
@@ -87,7 +103,21 @@
         <w:rPr>
           <w:rFonts w:ascii="Calibri" w:eastAsia="Calibri" w:hAnsi="Calibri" w:cs="Calibri"/>
         </w:rPr>
-        <w:t xml:space="preserve"> need to be able to create, read, update, and delete: festivals, stages, shows, performers, and genres.</w:t>
+        <w:t xml:space="preserve"> need to be able to create, read, update, and </w:t>
+      </w:r>
+      <w:proofErr w:type="gramStart"/>
+      <w:r>
+        <w:rPr>
+          <w:rFonts w:ascii="Calibri" w:eastAsia="Calibri" w:hAnsi="Calibri" w:cs="Calibri"/>
+        </w:rPr>
+        <w:t>delete:</w:t>
+      </w:r>
+      <w:proofErr w:type="gramEnd"/>
+      <w:r>
+        <w:rPr>
+          <w:rFonts w:ascii="Calibri" w:eastAsia="Calibri" w:hAnsi="Calibri" w:cs="Calibri"/>
+        </w:rPr>
+        <w:t xml:space="preserve"> festivals, stages, shows, performers, and genres.</w:t>
       </w:r>
     </w:p>
     <w:p>
@@ -124,7 +154,21 @@
         <w:rPr>
           <w:rFonts w:ascii="Calibri" w:eastAsia="Calibri" w:hAnsi="Calibri" w:cs="Calibri"/>
         </w:rPr>
-        <w:t>and sort through them and also add products to the database</w:t>
+        <w:t xml:space="preserve">and sort through them </w:t>
+      </w:r>
+      <w:proofErr w:type="gramStart"/>
+      <w:r>
+        <w:rPr>
+          <w:rFonts w:ascii="Calibri" w:eastAsia="Calibri" w:hAnsi="Calibri" w:cs="Calibri"/>
+        </w:rPr>
+        <w:t>and also</w:t>
+      </w:r>
+      <w:proofErr w:type="gramEnd"/>
+      <w:r>
+        <w:rPr>
+          <w:rFonts w:ascii="Calibri" w:eastAsia="Calibri" w:hAnsi="Calibri" w:cs="Calibri"/>
+        </w:rPr>
+        <w:t xml:space="preserve"> add products to the database</w:t>
       </w:r>
       <w:r>
         <w:rPr>
@@ -250,9 +294,17 @@
         <w:rPr>
           <w:rFonts w:eastAsia="Calibri"/>
         </w:rPr>
-        <w:t>Textual Representation of Data-Set</w:t>
+        <w:t xml:space="preserve">Textual Representation of </w:t>
+      </w:r>
+      <w:proofErr w:type="gramStart"/>
+      <w:r>
+        <w:rPr>
+          <w:rFonts w:eastAsia="Calibri"/>
+        </w:rPr>
+        <w:t>Data-Set</w:t>
       </w:r>
       <w:bookmarkEnd w:id="3"/>
+      <w:proofErr w:type="gramEnd"/>
     </w:p>
     <w:p>
       <w:pPr>
@@ -350,6 +402,7 @@
         </w:rPr>
         <w:t xml:space="preserve">popularity, </w:t>
       </w:r>
+      <w:proofErr w:type="spellStart"/>
       <w:r>
         <w:rPr>
           <w:rFonts w:ascii="Consolas" w:eastAsia="Consolas" w:hAnsi="Consolas" w:cs="Consolas"/>
@@ -357,13 +410,23 @@
         </w:rPr>
         <w:t>image_id</w:t>
       </w:r>
-      <w:r>
-        <w:rPr>
-          <w:rFonts w:ascii="Consolas" w:eastAsia="Consolas" w:hAnsi="Consolas" w:cs="Consolas"/>
-          <w:color w:val="000000" w:themeColor="text1"/>
-        </w:rPr>
-        <w:t>, genre_id</w:t>
-      </w:r>
+      <w:proofErr w:type="spellEnd"/>
+      <w:r>
+        <w:rPr>
+          <w:rFonts w:ascii="Consolas" w:eastAsia="Consolas" w:hAnsi="Consolas" w:cs="Consolas"/>
+          <w:color w:val="000000" w:themeColor="text1"/>
+        </w:rPr>
+        <w:t xml:space="preserve">, </w:t>
+      </w:r>
+      <w:proofErr w:type="spellStart"/>
+      <w:r>
+        <w:rPr>
+          <w:rFonts w:ascii="Consolas" w:eastAsia="Consolas" w:hAnsi="Consolas" w:cs="Consolas"/>
+          <w:color w:val="000000" w:themeColor="text1"/>
+        </w:rPr>
+        <w:t>genre_id</w:t>
+      </w:r>
+      <w:proofErr w:type="spellEnd"/>
       <w:r>
         <w:rPr>
           <w:rFonts w:ascii="Consolas" w:eastAsia="Consolas" w:hAnsi="Consolas" w:cs="Consolas"/>
@@ -462,6 +525,7 @@
         </w:rPr>
         <w:t xml:space="preserve">popularity, </w:t>
       </w:r>
+      <w:proofErr w:type="spellStart"/>
       <w:r>
         <w:rPr>
           <w:rFonts w:ascii="Consolas" w:eastAsia="Consolas" w:hAnsi="Consolas" w:cs="Consolas"/>
@@ -469,13 +533,23 @@
         </w:rPr>
         <w:t>image_id</w:t>
       </w:r>
-      <w:r>
-        <w:rPr>
-          <w:rFonts w:ascii="Consolas" w:eastAsia="Consolas" w:hAnsi="Consolas" w:cs="Consolas"/>
-          <w:color w:val="000000" w:themeColor="text1"/>
-        </w:rPr>
-        <w:t>, genre_id</w:t>
-      </w:r>
+      <w:proofErr w:type="spellEnd"/>
+      <w:r>
+        <w:rPr>
+          <w:rFonts w:ascii="Consolas" w:eastAsia="Consolas" w:hAnsi="Consolas" w:cs="Consolas"/>
+          <w:color w:val="000000" w:themeColor="text1"/>
+        </w:rPr>
+        <w:t xml:space="preserve">, </w:t>
+      </w:r>
+      <w:proofErr w:type="spellStart"/>
+      <w:r>
+        <w:rPr>
+          <w:rFonts w:ascii="Consolas" w:eastAsia="Consolas" w:hAnsi="Consolas" w:cs="Consolas"/>
+          <w:color w:val="000000" w:themeColor="text1"/>
+        </w:rPr>
+        <w:t>genre_id</w:t>
+      </w:r>
+      <w:proofErr w:type="spellEnd"/>
       <w:r>
         <w:rPr>
           <w:rFonts w:ascii="Consolas" w:eastAsia="Consolas" w:hAnsi="Consolas" w:cs="Consolas"/>
@@ -497,14 +571,46 @@
           <w:rFonts w:ascii="Consolas" w:eastAsia="Consolas" w:hAnsi="Consolas" w:cs="Consolas"/>
           <w:color w:val="000000" w:themeColor="text1"/>
         </w:rPr>
-        <w:t>PRODUCTS_SOLD</w:t>
-      </w:r>
-      <w:r>
-        <w:rPr>
-          <w:rFonts w:ascii="Consolas" w:eastAsia="Consolas" w:hAnsi="Consolas" w:cs="Consolas"/>
-          <w:color w:val="000000" w:themeColor="text1"/>
-        </w:rPr>
-        <w:t>(id, product_id),</w:t>
+        <w:t>PRODUCTS_</w:t>
+      </w:r>
+      <w:proofErr w:type="gramStart"/>
+      <w:r>
+        <w:rPr>
+          <w:rFonts w:ascii="Consolas" w:eastAsia="Consolas" w:hAnsi="Consolas" w:cs="Consolas"/>
+          <w:color w:val="000000" w:themeColor="text1"/>
+        </w:rPr>
+        <w:t>SOLD</w:t>
+      </w:r>
+      <w:r>
+        <w:rPr>
+          <w:rFonts w:ascii="Consolas" w:eastAsia="Consolas" w:hAnsi="Consolas" w:cs="Consolas"/>
+          <w:color w:val="000000" w:themeColor="text1"/>
+        </w:rPr>
+        <w:t>(</w:t>
+      </w:r>
+      <w:proofErr w:type="gramEnd"/>
+      <w:r>
+        <w:rPr>
+          <w:rFonts w:ascii="Consolas" w:eastAsia="Consolas" w:hAnsi="Consolas" w:cs="Consolas"/>
+          <w:color w:val="000000" w:themeColor="text1"/>
+        </w:rPr>
+        <w:t xml:space="preserve">id, </w:t>
+      </w:r>
+      <w:proofErr w:type="spellStart"/>
+      <w:r>
+        <w:rPr>
+          <w:rFonts w:ascii="Consolas" w:eastAsia="Consolas" w:hAnsi="Consolas" w:cs="Consolas"/>
+          <w:color w:val="000000" w:themeColor="text1"/>
+        </w:rPr>
+        <w:t>product_id</w:t>
+      </w:r>
+      <w:proofErr w:type="spellEnd"/>
+      <w:r>
+        <w:rPr>
+          <w:rFonts w:ascii="Consolas" w:eastAsia="Consolas" w:hAnsi="Consolas" w:cs="Consolas"/>
+          <w:color w:val="000000" w:themeColor="text1"/>
+        </w:rPr>
+        <w:t>),</w:t>
       </w:r>
     </w:p>
     <w:p>
@@ -639,6 +745,7 @@
           <w:szCs w:val="26"/>
         </w:rPr>
       </w:pPr>
+      <w:proofErr w:type="gramStart"/>
       <w:r>
         <w:rPr>
           <w:rFonts w:ascii="Consolas" w:eastAsia="Consolas" w:hAnsi="Consolas" w:cs="Consolas"/>
@@ -647,8 +754,9 @@
           <w:sz w:val="26"/>
           <w:szCs w:val="26"/>
         </w:rPr>
-        <w:t>USERS(id,</w:t>
-      </w:r>
+        <w:t>USERS(</w:t>
+      </w:r>
+      <w:proofErr w:type="gramEnd"/>
       <w:r>
         <w:rPr>
           <w:rFonts w:ascii="Consolas" w:eastAsia="Consolas" w:hAnsi="Consolas" w:cs="Consolas"/>
@@ -657,7 +765,7 @@
           <w:sz w:val="26"/>
           <w:szCs w:val="26"/>
         </w:rPr>
-        <w:t xml:space="preserve"> </w:t>
+        <w:t>id,</w:t>
       </w:r>
       <w:r>
         <w:rPr>
@@ -667,8 +775,9 @@
           <w:sz w:val="26"/>
           <w:szCs w:val="26"/>
         </w:rPr>
-        <w:t>first_name,last_name</w:t>
-      </w:r>
+        <w:t xml:space="preserve"> </w:t>
+      </w:r>
+      <w:proofErr w:type="spellStart"/>
       <w:r>
         <w:rPr>
           <w:rFonts w:ascii="Consolas" w:eastAsia="Consolas" w:hAnsi="Consolas" w:cs="Consolas"/>
@@ -677,8 +786,9 @@
           <w:sz w:val="26"/>
           <w:szCs w:val="26"/>
         </w:rPr>
-        <w:t>,</w:t>
-      </w:r>
+        <w:t>first_name,last_name</w:t>
+      </w:r>
+      <w:proofErr w:type="spellEnd"/>
       <w:r>
         <w:rPr>
           <w:rFonts w:ascii="Consolas" w:eastAsia="Consolas" w:hAnsi="Consolas" w:cs="Consolas"/>
@@ -687,7 +797,7 @@
           <w:sz w:val="26"/>
           <w:szCs w:val="26"/>
         </w:rPr>
-        <w:t xml:space="preserve"> </w:t>
+        <w:t>,</w:t>
       </w:r>
       <w:r>
         <w:rPr>
@@ -697,7 +807,7 @@
           <w:sz w:val="26"/>
           <w:szCs w:val="26"/>
         </w:rPr>
-        <w:t>email,</w:t>
+        <w:t xml:space="preserve"> </w:t>
       </w:r>
       <w:r>
         <w:rPr>
@@ -707,7 +817,7 @@
           <w:sz w:val="26"/>
           <w:szCs w:val="26"/>
         </w:rPr>
-        <w:t xml:space="preserve"> </w:t>
+        <w:t>email,</w:t>
       </w:r>
       <w:r>
         <w:rPr>
@@ -717,10 +827,8 @@
           <w:sz w:val="26"/>
           <w:szCs w:val="26"/>
         </w:rPr>
-        <w:t>password)</w:t>
-      </w:r>
-    </w:p>
-    <w:p>
+        <w:t xml:space="preserve"> </w:t>
+      </w:r>
       <w:r>
         <w:rPr>
           <w:rFonts w:ascii="Consolas" w:eastAsia="Consolas" w:hAnsi="Consolas" w:cs="Consolas"/>
@@ -729,209 +837,102 @@
           <w:sz w:val="26"/>
           <w:szCs w:val="26"/>
         </w:rPr>
-        <w:t>CUSTOMERS(id, users_id)</w:t>
-      </w:r>
-    </w:p>
-    <w:p>
-      <w:pPr>
-        <w:rPr>
-          <w:rFonts w:ascii="Calibri" w:eastAsia="Calibri" w:hAnsi="Calibri" w:cs="Calibri"/>
-        </w:rPr>
-      </w:pPr>
-      <w:r>
-        <w:rPr>
-          <w:rFonts w:ascii="Calibri" w:eastAsia="Calibri" w:hAnsi="Calibri" w:cs="Calibri"/>
-        </w:rPr>
-        <w:t xml:space="preserve"> </w:t>
-      </w:r>
-    </w:p>
-    <w:p>
-      <w:pPr>
-        <w:rPr>
-          <w:rFonts w:ascii="Calibri" w:eastAsia="Calibri" w:hAnsi="Calibri" w:cs="Calibri"/>
-        </w:rPr>
-      </w:pPr>
-    </w:p>
-    <w:p>
-      <w:pPr>
-        <w:pStyle w:val="Heading2"/>
-      </w:pPr>
-      <w:bookmarkStart w:id="4" w:name="_Toc94698867"/>
-      <w:r>
-        <w:rPr>
-          <w:rFonts w:eastAsia="Calibri"/>
-        </w:rPr>
-        <w:lastRenderedPageBreak/>
-        <w:t>Business Rules</w:t>
-      </w:r>
-      <w:bookmarkEnd w:id="4"/>
-    </w:p>
-    <w:p>
-      <w:r>
-        <w:t>Substitute in here the business rules for your database</w:t>
-      </w:r>
-    </w:p>
-    <w:p>
-      <w:pPr>
-        <w:ind w:left="360" w:hanging="360"/>
-        <w:rPr>
-          <w:rFonts w:ascii="Calibri" w:eastAsia="Calibri" w:hAnsi="Calibri" w:cs="Calibri"/>
-          <w:sz w:val="26"/>
-          <w:szCs w:val="26"/>
-        </w:rPr>
-      </w:pPr>
-      <w:r>
-        <w:rPr>
-          <w:rFonts w:ascii="Symbol" w:eastAsia="Symbol" w:hAnsi="Symbol" w:cs="Symbol"/>
-        </w:rPr>
-        <w:t></w:t>
-      </w:r>
-      <w:r>
-        <w:rPr>
-          <w:rFonts w:ascii="Times New Roman" w:eastAsia="Times New Roman" w:hAnsi="Times New Roman" w:cs="Times New Roman"/>
-          <w:sz w:val="14"/>
-          <w:szCs w:val="14"/>
-        </w:rPr>
-        <w:t xml:space="preserve">      </w:t>
-      </w:r>
-      <w:r>
-        <w:rPr>
-          <w:rFonts w:ascii="Calibri" w:eastAsia="Calibri" w:hAnsi="Calibri" w:cs="Calibri"/>
-          <w:sz w:val="26"/>
-          <w:szCs w:val="26"/>
-        </w:rPr>
-        <w:t xml:space="preserve">A </w:t>
-      </w:r>
-      <w:r>
-        <w:rPr>
-          <w:rFonts w:ascii="Calibri" w:eastAsia="Calibri" w:hAnsi="Calibri" w:cs="Calibri"/>
+        <w:t>password)</w:t>
+      </w:r>
+    </w:p>
+    <w:p>
+      <w:proofErr w:type="gramStart"/>
+      <w:r>
+        <w:rPr>
+          <w:rFonts w:ascii="Consolas" w:eastAsia="Consolas" w:hAnsi="Consolas" w:cs="Consolas"/>
           <w:b/>
           <w:bCs/>
           <w:sz w:val="26"/>
           <w:szCs w:val="26"/>
         </w:rPr>
-        <w:t>Product</w:t>
-      </w:r>
-      <w:r>
-        <w:rPr>
-          <w:rFonts w:ascii="Calibri" w:eastAsia="Calibri" w:hAnsi="Calibri" w:cs="Calibri"/>
-          <w:sz w:val="26"/>
-          <w:szCs w:val="26"/>
-        </w:rPr>
-        <w:t xml:space="preserve"> has many </w:t>
-      </w:r>
-      <w:r>
-        <w:rPr>
-          <w:rFonts w:ascii="Calibri" w:eastAsia="Calibri" w:hAnsi="Calibri" w:cs="Calibri"/>
-          <w:sz w:val="26"/>
-          <w:szCs w:val="26"/>
-        </w:rPr>
-        <w:t>customers</w:t>
-      </w:r>
-      <w:r>
-        <w:rPr>
-          <w:rFonts w:ascii="Calibri" w:eastAsia="Calibri" w:hAnsi="Calibri" w:cs="Calibri"/>
-          <w:sz w:val="26"/>
-          <w:szCs w:val="26"/>
-        </w:rPr>
-        <w:t>.</w:t>
-      </w:r>
-    </w:p>
-    <w:p>
-      <w:pPr>
-        <w:ind w:left="360" w:hanging="360"/>
-      </w:pPr>
-      <w:r>
-        <w:rPr>
-          <w:rFonts w:ascii="Symbol" w:eastAsia="Symbol" w:hAnsi="Symbol" w:cs="Symbol"/>
-        </w:rPr>
-        <w:t></w:t>
-      </w:r>
-      <w:r>
-        <w:rPr>
-          <w:rFonts w:ascii="Times New Roman" w:eastAsia="Times New Roman" w:hAnsi="Times New Roman" w:cs="Times New Roman"/>
-          <w:sz w:val="14"/>
-          <w:szCs w:val="14"/>
-        </w:rPr>
-        <w:t xml:space="preserve">      </w:t>
-      </w:r>
-      <w:r>
-        <w:rPr>
-          <w:rFonts w:ascii="Calibri" w:eastAsia="Calibri" w:hAnsi="Calibri" w:cs="Calibri"/>
-          <w:sz w:val="26"/>
-          <w:szCs w:val="26"/>
-        </w:rPr>
-        <w:t xml:space="preserve">A </w:t>
-      </w:r>
-      <w:r>
-        <w:rPr>
-          <w:rFonts w:ascii="Calibri" w:eastAsia="Calibri" w:hAnsi="Calibri" w:cs="Calibri"/>
+        <w:t>CUSTOMERS(</w:t>
+      </w:r>
+      <w:proofErr w:type="gramEnd"/>
+      <w:r>
+        <w:rPr>
+          <w:rFonts w:ascii="Consolas" w:eastAsia="Consolas" w:hAnsi="Consolas" w:cs="Consolas"/>
           <w:b/>
           <w:bCs/>
           <w:sz w:val="26"/>
           <w:szCs w:val="26"/>
         </w:rPr>
-        <w:t>customer can buy many products</w:t>
-      </w:r>
-    </w:p>
-    <w:p>
-      <w:pPr>
-        <w:ind w:left="360" w:hanging="360"/>
-      </w:pPr>
-      <w:r>
-        <w:rPr>
-          <w:rFonts w:ascii="Symbol" w:eastAsia="Symbol" w:hAnsi="Symbol" w:cs="Symbol"/>
-        </w:rPr>
-        <w:t></w:t>
-      </w:r>
-      <w:r>
-        <w:rPr>
-          <w:rFonts w:ascii="Times New Roman" w:eastAsia="Times New Roman" w:hAnsi="Times New Roman" w:cs="Times New Roman"/>
-          <w:sz w:val="14"/>
-          <w:szCs w:val="14"/>
-        </w:rPr>
-        <w:t xml:space="preserve">      </w:t>
-      </w:r>
-      <w:r>
-        <w:rPr>
-          <w:rFonts w:ascii="Calibri" w:eastAsia="Calibri" w:hAnsi="Calibri" w:cs="Calibri"/>
-          <w:sz w:val="26"/>
-          <w:szCs w:val="26"/>
-        </w:rPr>
-        <w:t xml:space="preserve">A </w:t>
-      </w:r>
-      <w:r>
-        <w:rPr>
-          <w:rFonts w:ascii="Calibri" w:eastAsia="Calibri" w:hAnsi="Calibri" w:cs="Calibri"/>
+        <w:t xml:space="preserve">id, </w:t>
+      </w:r>
+      <w:proofErr w:type="spellStart"/>
+      <w:r>
+        <w:rPr>
+          <w:rFonts w:ascii="Consolas" w:eastAsia="Consolas" w:hAnsi="Consolas" w:cs="Consolas"/>
           <w:b/>
           <w:bCs/>
           <w:sz w:val="26"/>
           <w:szCs w:val="26"/>
         </w:rPr>
-        <w:t>Product</w:t>
-      </w:r>
-      <w:r>
-        <w:rPr>
-          <w:rFonts w:ascii="Calibri" w:eastAsia="Calibri" w:hAnsi="Calibri" w:cs="Calibri"/>
-          <w:sz w:val="26"/>
-          <w:szCs w:val="26"/>
-        </w:rPr>
-        <w:t xml:space="preserve"> belongs to one </w:t>
-      </w:r>
-      <w:r>
-        <w:rPr>
-          <w:rFonts w:ascii="Calibri" w:eastAsia="Calibri" w:hAnsi="Calibri" w:cs="Calibri"/>
+        <w:t>users_id</w:t>
+      </w:r>
+      <w:proofErr w:type="spellEnd"/>
+      <w:r>
+        <w:rPr>
+          <w:rFonts w:ascii="Consolas" w:eastAsia="Consolas" w:hAnsi="Consolas" w:cs="Consolas"/>
           <w:b/>
           <w:bCs/>
           <w:sz w:val="26"/>
           <w:szCs w:val="26"/>
         </w:rPr>
-        <w:t>Genre</w:t>
+        <w:t>)</w:t>
+      </w:r>
+    </w:p>
+    <w:p>
+      <w:pPr>
+        <w:rPr>
+          <w:rFonts w:ascii="Calibri" w:eastAsia="Calibri" w:hAnsi="Calibri" w:cs="Calibri"/>
+        </w:rPr>
+      </w:pPr>
+      <w:r>
+        <w:rPr>
+          <w:rFonts w:ascii="Calibri" w:eastAsia="Calibri" w:hAnsi="Calibri" w:cs="Calibri"/>
+        </w:rPr>
+        <w:t xml:space="preserve"> </w:t>
+      </w:r>
+    </w:p>
+    <w:p>
+      <w:pPr>
+        <w:rPr>
+          <w:rFonts w:ascii="Calibri" w:eastAsia="Calibri" w:hAnsi="Calibri" w:cs="Calibri"/>
+        </w:rPr>
+      </w:pPr>
+    </w:p>
+    <w:p>
+      <w:pPr>
+        <w:pStyle w:val="Heading2"/>
+      </w:pPr>
+      <w:bookmarkStart w:id="4" w:name="_Toc94698867"/>
+      <w:r>
+        <w:rPr>
+          <w:rFonts w:eastAsia="Calibri"/>
+        </w:rPr>
+        <w:lastRenderedPageBreak/>
+        <w:t>Business Rules</w:t>
+      </w:r>
+      <w:bookmarkEnd w:id="4"/>
+    </w:p>
+    <w:p>
+      <w:r>
+        <w:t>Substitute in here the business rules for your database</w:t>
       </w:r>
     </w:p>
     <w:p>
       <w:pPr>
         <w:ind w:left="360" w:hanging="360"/>
+        <w:rPr>
+          <w:rFonts w:ascii="Calibri" w:eastAsia="Calibri" w:hAnsi="Calibri" w:cs="Calibri"/>
+          <w:sz w:val="26"/>
+          <w:szCs w:val="26"/>
+        </w:rPr>
       </w:pPr>
       <w:r>
         <w:rPr>
@@ -963,7 +964,7 @@
           <w:sz w:val="26"/>
           <w:szCs w:val="26"/>
         </w:rPr>
-        <w:t>Product can have one image</w:t>
+        <w:t>Product</w:t>
       </w:r>
       <w:r>
         <w:rPr>
@@ -971,6 +972,159 @@
           <w:sz w:val="26"/>
           <w:szCs w:val="26"/>
         </w:rPr>
+        <w:t xml:space="preserve"> has many </w:t>
+      </w:r>
+      <w:r>
+        <w:rPr>
+          <w:rFonts w:ascii="Calibri" w:eastAsia="Calibri" w:hAnsi="Calibri" w:cs="Calibri"/>
+          <w:sz w:val="26"/>
+          <w:szCs w:val="26"/>
+        </w:rPr>
+        <w:t>customers</w:t>
+      </w:r>
+      <w:r>
+        <w:rPr>
+          <w:rFonts w:ascii="Calibri" w:eastAsia="Calibri" w:hAnsi="Calibri" w:cs="Calibri"/>
+          <w:sz w:val="26"/>
+          <w:szCs w:val="26"/>
+        </w:rPr>
+        <w:t>.</w:t>
+      </w:r>
+    </w:p>
+    <w:p>
+      <w:pPr>
+        <w:ind w:left="360" w:hanging="360"/>
+      </w:pPr>
+      <w:r>
+        <w:rPr>
+          <w:rFonts w:ascii="Symbol" w:eastAsia="Symbol" w:hAnsi="Symbol" w:cs="Symbol"/>
+        </w:rPr>
+        <w:t></w:t>
+      </w:r>
+      <w:r>
+        <w:rPr>
+          <w:rFonts w:ascii="Times New Roman" w:eastAsia="Times New Roman" w:hAnsi="Times New Roman" w:cs="Times New Roman"/>
+          <w:sz w:val="14"/>
+          <w:szCs w:val="14"/>
+        </w:rPr>
+        <w:t xml:space="preserve">      </w:t>
+      </w:r>
+      <w:r>
+        <w:rPr>
+          <w:rFonts w:ascii="Calibri" w:eastAsia="Calibri" w:hAnsi="Calibri" w:cs="Calibri"/>
+          <w:sz w:val="26"/>
+          <w:szCs w:val="26"/>
+        </w:rPr>
+        <w:t xml:space="preserve">A </w:t>
+      </w:r>
+      <w:r>
+        <w:rPr>
+          <w:rFonts w:ascii="Calibri" w:eastAsia="Calibri" w:hAnsi="Calibri" w:cs="Calibri"/>
+          <w:b/>
+          <w:bCs/>
+          <w:sz w:val="26"/>
+          <w:szCs w:val="26"/>
+        </w:rPr>
+        <w:t>customer can buy many products</w:t>
+      </w:r>
+    </w:p>
+    <w:p>
+      <w:pPr>
+        <w:ind w:left="360" w:hanging="360"/>
+      </w:pPr>
+      <w:r>
+        <w:rPr>
+          <w:rFonts w:ascii="Symbol" w:eastAsia="Symbol" w:hAnsi="Symbol" w:cs="Symbol"/>
+        </w:rPr>
+        <w:t></w:t>
+      </w:r>
+      <w:r>
+        <w:rPr>
+          <w:rFonts w:ascii="Times New Roman" w:eastAsia="Times New Roman" w:hAnsi="Times New Roman" w:cs="Times New Roman"/>
+          <w:sz w:val="14"/>
+          <w:szCs w:val="14"/>
+        </w:rPr>
+        <w:t xml:space="preserve">      </w:t>
+      </w:r>
+      <w:r>
+        <w:rPr>
+          <w:rFonts w:ascii="Calibri" w:eastAsia="Calibri" w:hAnsi="Calibri" w:cs="Calibri"/>
+          <w:sz w:val="26"/>
+          <w:szCs w:val="26"/>
+        </w:rPr>
+        <w:t xml:space="preserve">A </w:t>
+      </w:r>
+      <w:r>
+        <w:rPr>
+          <w:rFonts w:ascii="Calibri" w:eastAsia="Calibri" w:hAnsi="Calibri" w:cs="Calibri"/>
+          <w:b/>
+          <w:bCs/>
+          <w:sz w:val="26"/>
+          <w:szCs w:val="26"/>
+        </w:rPr>
+        <w:t>Product</w:t>
+      </w:r>
+      <w:r>
+        <w:rPr>
+          <w:rFonts w:ascii="Calibri" w:eastAsia="Calibri" w:hAnsi="Calibri" w:cs="Calibri"/>
+          <w:sz w:val="26"/>
+          <w:szCs w:val="26"/>
+        </w:rPr>
+        <w:t xml:space="preserve"> belongs to one </w:t>
+      </w:r>
+      <w:r>
+        <w:rPr>
+          <w:rFonts w:ascii="Calibri" w:eastAsia="Calibri" w:hAnsi="Calibri" w:cs="Calibri"/>
+          <w:b/>
+          <w:bCs/>
+          <w:sz w:val="26"/>
+          <w:szCs w:val="26"/>
+        </w:rPr>
+        <w:t>Genre</w:t>
+      </w:r>
+    </w:p>
+    <w:p>
+      <w:pPr>
+        <w:ind w:left="360" w:hanging="360"/>
+      </w:pPr>
+      <w:r>
+        <w:rPr>
+          <w:rFonts w:ascii="Symbol" w:eastAsia="Symbol" w:hAnsi="Symbol" w:cs="Symbol"/>
+        </w:rPr>
+        <w:t></w:t>
+      </w:r>
+      <w:r>
+        <w:rPr>
+          <w:rFonts w:ascii="Times New Roman" w:eastAsia="Times New Roman" w:hAnsi="Times New Roman" w:cs="Times New Roman"/>
+          <w:sz w:val="14"/>
+          <w:szCs w:val="14"/>
+        </w:rPr>
+        <w:t xml:space="preserve">      </w:t>
+      </w:r>
+      <w:r>
+        <w:rPr>
+          <w:rFonts w:ascii="Calibri" w:eastAsia="Calibri" w:hAnsi="Calibri" w:cs="Calibri"/>
+          <w:sz w:val="26"/>
+          <w:szCs w:val="26"/>
+        </w:rPr>
+        <w:t xml:space="preserve">A </w:t>
+      </w:r>
+      <w:r>
+        <w:rPr>
+          <w:rFonts w:ascii="Calibri" w:eastAsia="Calibri" w:hAnsi="Calibri" w:cs="Calibri"/>
+          <w:b/>
+          <w:bCs/>
+          <w:sz w:val="26"/>
+          <w:szCs w:val="26"/>
+        </w:rPr>
+        <w:t>Product can have one image</w:t>
+      </w:r>
+      <w:r>
+        <w:rPr>
+          <w:rFonts w:ascii="Calibri" w:eastAsia="Calibri" w:hAnsi="Calibri" w:cs="Calibri"/>
+          <w:sz w:val="26"/>
+          <w:szCs w:val="26"/>
+        </w:rPr>
         <w:t>.</w:t>
       </w:r>
     </w:p>
@@ -1009,6 +1163,7 @@
       </w:pPr>
       <w:r>
         <w:rPr>
+          <w:noProof/>
           <w:lang w:val="en-IE"/>
         </w:rPr>
         <w:drawing>
@@ -1122,6 +1277,7 @@
           <w:rFonts w:ascii="Calibri" w:eastAsia="Calibri" w:hAnsi="Calibri" w:cs="Calibri"/>
           <w:i/>
           <w:iCs/>
+          <w:noProof/>
           <w:color w:val="2D72B2"/>
         </w:rPr>
         <w:drawing>
@@ -1360,18 +1516,22 @@
               <w:pStyle w:val="ListParagraph"/>
               <w:ind w:left="0"/>
             </w:pPr>
+            <w:proofErr w:type="spellStart"/>
             <w:r>
               <w:t>Image_id</w:t>
             </w:r>
-          </w:p>
-          <w:p>
-            <w:pPr>
-              <w:pStyle w:val="ListParagraph"/>
-              <w:ind w:left="0"/>
-            </w:pPr>
+            <w:proofErr w:type="spellEnd"/>
+          </w:p>
+          <w:p>
+            <w:pPr>
+              <w:pStyle w:val="ListParagraph"/>
+              <w:ind w:left="0"/>
+            </w:pPr>
+            <w:proofErr w:type="spellStart"/>
             <w:r>
               <w:t>Genre_id</w:t>
             </w:r>
+            <w:proofErr w:type="spellEnd"/>
           </w:p>
         </w:tc>
         <w:tc>
@@ -1563,18 +1723,22 @@
               <w:pStyle w:val="ListParagraph"/>
               <w:ind w:left="0"/>
             </w:pPr>
+            <w:proofErr w:type="spellStart"/>
             <w:r>
               <w:t>Fk</w:t>
             </w:r>
-          </w:p>
-          <w:p>
-            <w:pPr>
-              <w:pStyle w:val="ListParagraph"/>
-              <w:ind w:left="0"/>
-            </w:pPr>
+            <w:proofErr w:type="spellEnd"/>
+          </w:p>
+          <w:p>
+            <w:pPr>
+              <w:pStyle w:val="ListParagraph"/>
+              <w:ind w:left="0"/>
+            </w:pPr>
+            <w:proofErr w:type="spellStart"/>
             <w:r>
               <w:t>fk</w:t>
             </w:r>
+            <w:proofErr w:type="spellEnd"/>
           </w:p>
         </w:tc>
         <w:tc>
@@ -1714,9 +1878,11 @@
               <w:pStyle w:val="ListParagraph"/>
               <w:ind w:left="0"/>
             </w:pPr>
+            <w:proofErr w:type="spellStart"/>
             <w:r>
               <w:t>Varvhar</w:t>
             </w:r>
+            <w:proofErr w:type="spellEnd"/>
           </w:p>
           <w:p>
             <w:pPr>
@@ -1878,9 +2044,11 @@
               <w:pStyle w:val="ListParagraph"/>
               <w:ind w:left="0"/>
             </w:pPr>
+            <w:proofErr w:type="spellStart"/>
             <w:r>
               <w:t>User_id</w:t>
             </w:r>
+            <w:proofErr w:type="spellEnd"/>
           </w:p>
         </w:tc>
         <w:tc>
@@ -1958,9 +2126,11 @@
               <w:pStyle w:val="ListParagraph"/>
               <w:ind w:left="0"/>
             </w:pPr>
+            <w:proofErr w:type="spellStart"/>
             <w:r>
               <w:t>Fk</w:t>
             </w:r>
+            <w:proofErr w:type="spellEnd"/>
           </w:p>
           <w:p>
             <w:pPr>
@@ -2035,18 +2205,22 @@
               <w:pStyle w:val="ListParagraph"/>
               <w:ind w:left="0"/>
             </w:pPr>
+            <w:proofErr w:type="spellStart"/>
             <w:r>
               <w:t>First_name</w:t>
             </w:r>
-          </w:p>
-          <w:p>
-            <w:pPr>
-              <w:pStyle w:val="ListParagraph"/>
-              <w:ind w:left="0"/>
-            </w:pPr>
+            <w:proofErr w:type="spellEnd"/>
+          </w:p>
+          <w:p>
+            <w:pPr>
+              <w:pStyle w:val="ListParagraph"/>
+              <w:ind w:left="0"/>
+            </w:pPr>
+            <w:proofErr w:type="spellStart"/>
             <w:r>
               <w:t>Last_name</w:t>
             </w:r>
+            <w:proofErr w:type="spellEnd"/>
           </w:p>
           <w:p>
             <w:pPr>
@@ -2076,6 +2250,45 @@
               <w:pStyle w:val="ListParagraph"/>
               <w:ind w:left="0"/>
             </w:pPr>
+            <w:r>
+              <w:t>Int</w:t>
+            </w:r>
+          </w:p>
+          <w:p>
+            <w:pPr>
+              <w:pStyle w:val="ListParagraph"/>
+              <w:ind w:left="0"/>
+            </w:pPr>
+            <w:r>
+              <w:t>Varchar</w:t>
+            </w:r>
+          </w:p>
+          <w:p>
+            <w:pPr>
+              <w:pStyle w:val="ListParagraph"/>
+              <w:ind w:left="0"/>
+            </w:pPr>
+            <w:r>
+              <w:t>Varchar</w:t>
+            </w:r>
+          </w:p>
+          <w:p>
+            <w:pPr>
+              <w:pStyle w:val="ListParagraph"/>
+              <w:ind w:left="0"/>
+            </w:pPr>
+            <w:r>
+              <w:t>string</w:t>
+            </w:r>
+          </w:p>
+          <w:p>
+            <w:pPr>
+              <w:pStyle w:val="ListParagraph"/>
+              <w:ind w:left="0"/>
+            </w:pPr>
+            <w:r>
+              <w:t>String</w:t>
+            </w:r>
           </w:p>
         </w:tc>
         <w:tc>

</xml_diff>